<commit_message>
Prevented user from downloading to BRB array tools if data transposed.
</commit_message>
<xml_diff>
--- a/TidyGEO_Directory_Guide.docx
+++ b/TidyGEO_Directory_Guide.docx
@@ -473,6 +473,40 @@
             <w:rStyle w:val="Hyperlink"/>
           </w:rPr>
           <w:t xml:space="preserve">Tips for time testing</w:t>
+        </w:r>
+      </w:hyperlink>
+    </w:p>
+    <w:p>
+      <w:pPr>
+        <w:pStyle w:val="Compact"/>
+        <w:numPr>
+          <w:numId w:val="1012"/>
+          <w:ilvl w:val="0"/>
+        </w:numPr>
+      </w:pPr>
+      <w:hyperlink w:anchor="gifs">
+        <w:r>
+          <w:rPr>
+            <w:rStyle w:val="Hyperlink"/>
+          </w:rPr>
+          <w:t xml:space="preserve">Tips for screen recording GIFs</w:t>
+        </w:r>
+      </w:hyperlink>
+    </w:p>
+    <w:p>
+      <w:pPr>
+        <w:pStyle w:val="Compact"/>
+        <w:numPr>
+          <w:numId w:val="1012"/>
+          <w:ilvl w:val="0"/>
+        </w:numPr>
+      </w:pPr>
+      <w:hyperlink w:anchor="logos">
+        <w:r>
+          <w:rPr>
+            <w:rStyle w:val="Hyperlink"/>
+          </w:rPr>
+          <w:t xml:space="preserve">Tips for drawing logos</w:t>
         </w:r>
       </w:hyperlink>
     </w:p>
@@ -5443,85 +5477,7 @@
         </w:numPr>
       </w:pPr>
       <w:r>
-        <w:t xml:space="preserve">Loading assay data into the app is ridiculously slow because the loading function must perform the O(n^2) operation of checking whether each cell is a blank string " " and replacing it with NA if so.</w:t>
-      </w:r>
-    </w:p>
-    <w:p>
-      <w:pPr>
-        <w:pStyle w:val="Compact"/>
-        <w:numPr>
-          <w:numId w:val="1073"/>
-          <w:ilvl w:val="0"/>
-        </w:numPr>
-      </w:pPr>
-      <w:r>
-        <w:t xml:space="preserve">If the user wants to load the data into BRB array tools, the assay data can’t have been transposed. There is currently nothing to prevent the user from doing this.</w:t>
-      </w:r>
-    </w:p>
-    <w:p>
-      <w:pPr>
-        <w:pStyle w:val="Compact"/>
-        <w:numPr>
-          <w:numId w:val="1073"/>
-          <w:ilvl w:val="0"/>
-        </w:numPr>
-      </w:pPr>
-      <w:r>
-        <w:t xml:space="preserve">There’s not really a great way to deal with invalid column names when the user renames a column to something like “#$%^&amp;*()</w:t>
-      </w:r>
-      <w:r>
-        <w:t xml:space="preserve">“</w:t>
-      </w:r>
-      <w:r>
-        <w:t xml:space="preserve">. Currently the app just keeps the names, until any formatting is performed on the column, then the name might change to something like</w:t>
-      </w:r>
-      <w:r>
-        <w:t xml:space="preserve">”</w:t>
-      </w:r>
-      <w:r>
-        <w:t xml:space="preserve">V1….."</w:t>
-      </w:r>
-    </w:p>
-    <w:p>
-      <w:pPr>
-        <w:pStyle w:val="Compact"/>
-        <w:numPr>
-          <w:numId w:val="1073"/>
-          <w:ilvl w:val="0"/>
-        </w:numPr>
-      </w:pPr>
-      <w:r>
-        <w:t xml:space="preserve">The wording for that</w:t>
-      </w:r>
-      <w:r>
-        <w:t xml:space="preserve"> </w:t>
-      </w:r>
-      <w:r>
-        <w:t xml:space="preserve">“</w:t>
-      </w:r>
-      <w:r>
-        <w:t xml:space="preserve">drop NA</w:t>
-      </w:r>
-      <w:r>
-        <w:t xml:space="preserve">”</w:t>
-      </w:r>
-      <w:r>
-        <w:t xml:space="preserve"> </w:t>
-      </w:r>
-      <w:r>
-        <w:t xml:space="preserve">checkbox in the feature modal in the assay data tab is kind of vague and confusing.</w:t>
-      </w:r>
-    </w:p>
-    <w:p>
-      <w:pPr>
-        <w:pStyle w:val="Compact"/>
-        <w:numPr>
-          <w:numId w:val="1073"/>
-          <w:ilvl w:val="0"/>
-        </w:numPr>
-      </w:pPr>
-      <w:r>
-        <w:t xml:space="preserve">When the assay data is not numeric, the error message is unclear on which functionality is not supported by the app.</w:t>
+        <w:t xml:space="preserve">(none)</w:t>
       </w:r>
     </w:p>
     <w:p>
@@ -5536,6 +5492,30 @@
     </w:p>
     <w:p>
       <w:pPr>
+        <w:pStyle w:val="Compact"/>
+        <w:numPr>
+          <w:numId w:val="1074"/>
+          <w:ilvl w:val="0"/>
+        </w:numPr>
+      </w:pPr>
+      <w:r>
+        <w:t xml:space="preserve">Loading assay data into the app is ridiculously slow because the loading function must perform the O(n^2) operation of checking whether each cell is a blank string " " and replacing it with NA if so.</w:t>
+      </w:r>
+    </w:p>
+    <w:p>
+      <w:pPr>
+        <w:pStyle w:val="Compact"/>
+        <w:numPr>
+          <w:numId w:val="1074"/>
+          <w:ilvl w:val="0"/>
+        </w:numPr>
+      </w:pPr>
+      <w:r>
+        <w:t xml:space="preserve">If the user wants to load the data into BRB array tools, the assay data can’t have been transposed. There is currently nothing to prevent the user from doing this.</w:t>
+      </w:r>
+    </w:p>
+    <w:p>
+      <w:pPr>
         <w:pStyle w:val="Heading3"/>
       </w:pPr>
       <w:bookmarkStart w:id="51" w:name="future-features"/>
@@ -5548,7 +5528,7 @@
       <w:pPr>
         <w:pStyle w:val="Compact"/>
         <w:numPr>
-          <w:numId w:val="1074"/>
+          <w:numId w:val="1075"/>
           <w:ilvl w:val="0"/>
         </w:numPr>
       </w:pPr>
@@ -5560,7 +5540,7 @@
       <w:pPr>
         <w:pStyle w:val="Compact"/>
         <w:numPr>
-          <w:numId w:val="1074"/>
+          <w:numId w:val="1075"/>
           <w:ilvl w:val="0"/>
         </w:numPr>
       </w:pPr>
@@ -5572,7 +5552,7 @@
       <w:pPr>
         <w:pStyle w:val="Compact"/>
         <w:numPr>
-          <w:numId w:val="1074"/>
+          <w:numId w:val="1075"/>
           <w:ilvl w:val="0"/>
         </w:numPr>
       </w:pPr>
@@ -5584,7 +5564,7 @@
       <w:pPr>
         <w:pStyle w:val="Compact"/>
         <w:numPr>
-          <w:numId w:val="1074"/>
+          <w:numId w:val="1075"/>
           <w:ilvl w:val="0"/>
         </w:numPr>
       </w:pPr>
@@ -5596,7 +5576,7 @@
       <w:pPr>
         <w:pStyle w:val="Compact"/>
         <w:numPr>
-          <w:numId w:val="1074"/>
+          <w:numId w:val="1075"/>
           <w:ilvl w:val="0"/>
         </w:numPr>
       </w:pPr>
@@ -5608,7 +5588,7 @@
       <w:pPr>
         <w:pStyle w:val="Compact"/>
         <w:numPr>
-          <w:numId w:val="1074"/>
+          <w:numId w:val="1075"/>
           <w:ilvl w:val="0"/>
         </w:numPr>
       </w:pPr>
@@ -5620,7 +5600,7 @@
       <w:pPr>
         <w:pStyle w:val="Compact"/>
         <w:numPr>
-          <w:numId w:val="1074"/>
+          <w:numId w:val="1075"/>
           <w:ilvl w:val="0"/>
         </w:numPr>
       </w:pPr>
@@ -5632,7 +5612,7 @@
       <w:pPr>
         <w:pStyle w:val="Compact"/>
         <w:numPr>
-          <w:numId w:val="1074"/>
+          <w:numId w:val="1075"/>
           <w:ilvl w:val="0"/>
         </w:numPr>
       </w:pPr>
@@ -5644,7 +5624,7 @@
       <w:pPr>
         <w:pStyle w:val="Compact"/>
         <w:numPr>
-          <w:numId w:val="1074"/>
+          <w:numId w:val="1075"/>
           <w:ilvl w:val="0"/>
         </w:numPr>
       </w:pPr>
@@ -5656,7 +5636,7 @@
       <w:pPr>
         <w:pStyle w:val="Compact"/>
         <w:numPr>
-          <w:numId w:val="1074"/>
+          <w:numId w:val="1075"/>
           <w:ilvl w:val="0"/>
         </w:numPr>
       </w:pPr>
@@ -5668,7 +5648,7 @@
       <w:pPr>
         <w:pStyle w:val="Compact"/>
         <w:numPr>
-          <w:numId w:val="1074"/>
+          <w:numId w:val="1075"/>
           <w:ilvl w:val="0"/>
         </w:numPr>
       </w:pPr>
@@ -5710,7 +5690,7 @@
       <w:pPr>
         <w:pStyle w:val="Compact"/>
         <w:numPr>
-          <w:numId w:val="1074"/>
+          <w:numId w:val="1075"/>
           <w:ilvl w:val="0"/>
         </w:numPr>
       </w:pPr>
@@ -5798,7 +5778,7 @@
     <w:p>
       <w:pPr>
         <w:numPr>
-          <w:numId w:val="1075"/>
+          <w:numId w:val="1076"/>
           <w:ilvl w:val="0"/>
         </w:numPr>
       </w:pPr>
@@ -5886,7 +5866,7 @@
     <w:p>
       <w:pPr>
         <w:numPr>
-          <w:numId w:val="1075"/>
+          <w:numId w:val="1076"/>
           <w:ilvl w:val="0"/>
         </w:numPr>
       </w:pPr>
@@ -5959,7 +5939,7 @@
     <w:p>
       <w:pPr>
         <w:numPr>
-          <w:numId w:val="1075"/>
+          <w:numId w:val="1076"/>
           <w:ilvl w:val="0"/>
         </w:numPr>
       </w:pPr>
@@ -6014,7 +5994,7 @@
     <w:p>
       <w:pPr>
         <w:numPr>
-          <w:numId w:val="1075"/>
+          <w:numId w:val="1076"/>
           <w:ilvl w:val="0"/>
         </w:numPr>
       </w:pPr>
@@ -6043,165 +6023,165 @@
       <w:pPr>
         <w:pStyle w:val="Compact"/>
         <w:numPr>
+          <w:numId w:val="1077"/>
+          <w:ilvl w:val="1"/>
+        </w:numPr>
+      </w:pPr>
+      <w:r>
+        <w:t xml:space="preserve">Screenshot the place where the packages are being installed</w:t>
+      </w:r>
+    </w:p>
+    <w:p>
+      <w:pPr>
+        <w:pStyle w:val="Compact"/>
+        <w:numPr>
+          <w:numId w:val="1077"/>
+          <w:ilvl w:val="1"/>
+        </w:numPr>
+      </w:pPr>
+      <w:r>
+        <w:t xml:space="preserve">End RStudio using Task Manager</w:t>
+      </w:r>
+    </w:p>
+    <w:p>
+      <w:pPr>
+        <w:pStyle w:val="Compact"/>
+        <w:numPr>
+          <w:numId w:val="1077"/>
+          <w:ilvl w:val="1"/>
+        </w:numPr>
+      </w:pPr>
+      <w:r>
+        <w:t xml:space="preserve">Navigate to the place where the packages are being installed</w:t>
+      </w:r>
+    </w:p>
+    <w:p>
+      <w:pPr>
+        <w:pStyle w:val="Compact"/>
+        <w:numPr>
+          <w:numId w:val="1077"/>
+          <w:ilvl w:val="1"/>
+        </w:numPr>
+      </w:pPr>
+      <w:r>
+        <w:t xml:space="preserve">Try to delete</w:t>
+      </w:r>
+      <w:r>
+        <w:t xml:space="preserve"> </w:t>
+      </w:r>
+      <w:r>
+        <w:rPr>
+          <w:rStyle w:val="VerbatimChar"/>
+        </w:rPr>
+        <w:t xml:space="preserve">mime</w:t>
+      </w:r>
+      <w:r>
+        <w:t xml:space="preserve"> </w:t>
+      </w:r>
+      <w:r>
+        <w:t xml:space="preserve">directory</w:t>
+      </w:r>
+    </w:p>
+    <w:p>
+      <w:pPr>
+        <w:pStyle w:val="Compact"/>
+        <w:numPr>
+          <w:numId w:val="1077"/>
+          <w:ilvl w:val="1"/>
+        </w:numPr>
+      </w:pPr>
+      <w:r>
+        <w:t xml:space="preserve">If the directory says it’s being used by another program,</w:t>
+      </w:r>
+    </w:p>
+    <w:p>
+      <w:pPr>
+        <w:pStyle w:val="Compact"/>
+        <w:numPr>
+          <w:numId w:val="1077"/>
+          <w:ilvl w:val="1"/>
+        </w:numPr>
+      </w:pPr>
+      <w:r>
+        <w:t xml:space="preserve">Navigate to the innermost level of the directory</w:t>
+      </w:r>
+    </w:p>
+    <w:p>
+      <w:pPr>
+        <w:pStyle w:val="Compact"/>
+        <w:numPr>
+          <w:numId w:val="1077"/>
+          <w:ilvl w:val="1"/>
+        </w:numPr>
+      </w:pPr>
+      <w:r>
+        <w:t xml:space="preserve">Attempt to delete the innermost file</w:t>
+      </w:r>
+    </w:p>
+    <w:p>
+      <w:pPr>
+        <w:pStyle w:val="Compact"/>
+        <w:numPr>
+          <w:numId w:val="1077"/>
+          <w:ilvl w:val="1"/>
+        </w:numPr>
+      </w:pPr>
+      <w:r>
+        <w:t xml:space="preserve">The message will tell you which program is using the directory</w:t>
+      </w:r>
+    </w:p>
+    <w:p>
+      <w:pPr>
+        <w:pStyle w:val="Compact"/>
+        <w:numPr>
+          <w:numId w:val="1077"/>
+          <w:ilvl w:val="1"/>
+        </w:numPr>
+      </w:pPr>
+      <w:r>
+        <w:t xml:space="preserve">Find that program in Task Manager</w:t>
+      </w:r>
+    </w:p>
+    <w:p>
+      <w:pPr>
+        <w:pStyle w:val="Compact"/>
+        <w:numPr>
+          <w:numId w:val="1077"/>
+          <w:ilvl w:val="1"/>
+        </w:numPr>
+      </w:pPr>
+      <w:r>
+        <w:t xml:space="preserve">End the program</w:t>
+      </w:r>
+    </w:p>
+    <w:p>
+      <w:pPr>
+        <w:pStyle w:val="Compact"/>
+        <w:numPr>
+          <w:numId w:val="1077"/>
+          <w:ilvl w:val="1"/>
+        </w:numPr>
+      </w:pPr>
+      <w:r>
+        <w:t xml:space="preserve">Open RStudio again</w:t>
+      </w:r>
+    </w:p>
+    <w:p>
+      <w:pPr>
+        <w:pStyle w:val="Compact"/>
+        <w:numPr>
+          <w:numId w:val="1077"/>
+          <w:ilvl w:val="1"/>
+        </w:numPr>
+      </w:pPr>
+      <w:r>
+        <w:t xml:space="preserve">Reinstall the package</w:t>
+      </w:r>
+    </w:p>
+    <w:p>
+      <w:pPr>
+        <w:numPr>
           <w:numId w:val="1076"/>
-          <w:ilvl w:val="1"/>
-        </w:numPr>
-      </w:pPr>
-      <w:r>
-        <w:t xml:space="preserve">Screenshot the place where the packages are being installed</w:t>
-      </w:r>
-    </w:p>
-    <w:p>
-      <w:pPr>
-        <w:pStyle w:val="Compact"/>
-        <w:numPr>
-          <w:numId w:val="1076"/>
-          <w:ilvl w:val="1"/>
-        </w:numPr>
-      </w:pPr>
-      <w:r>
-        <w:t xml:space="preserve">End RStudio using Task Manager</w:t>
-      </w:r>
-    </w:p>
-    <w:p>
-      <w:pPr>
-        <w:pStyle w:val="Compact"/>
-        <w:numPr>
-          <w:numId w:val="1076"/>
-          <w:ilvl w:val="1"/>
-        </w:numPr>
-      </w:pPr>
-      <w:r>
-        <w:t xml:space="preserve">Navigate to the place where the packages are being installed</w:t>
-      </w:r>
-    </w:p>
-    <w:p>
-      <w:pPr>
-        <w:pStyle w:val="Compact"/>
-        <w:numPr>
-          <w:numId w:val="1076"/>
-          <w:ilvl w:val="1"/>
-        </w:numPr>
-      </w:pPr>
-      <w:r>
-        <w:t xml:space="preserve">Try to delete</w:t>
-      </w:r>
-      <w:r>
-        <w:t xml:space="preserve"> </w:t>
-      </w:r>
-      <w:r>
-        <w:rPr>
-          <w:rStyle w:val="VerbatimChar"/>
-        </w:rPr>
-        <w:t xml:space="preserve">mime</w:t>
-      </w:r>
-      <w:r>
-        <w:t xml:space="preserve"> </w:t>
-      </w:r>
-      <w:r>
-        <w:t xml:space="preserve">directory</w:t>
-      </w:r>
-    </w:p>
-    <w:p>
-      <w:pPr>
-        <w:pStyle w:val="Compact"/>
-        <w:numPr>
-          <w:numId w:val="1076"/>
-          <w:ilvl w:val="1"/>
-        </w:numPr>
-      </w:pPr>
-      <w:r>
-        <w:t xml:space="preserve">If the directory says it’s being used by another program,</w:t>
-      </w:r>
-    </w:p>
-    <w:p>
-      <w:pPr>
-        <w:pStyle w:val="Compact"/>
-        <w:numPr>
-          <w:numId w:val="1076"/>
-          <w:ilvl w:val="1"/>
-        </w:numPr>
-      </w:pPr>
-      <w:r>
-        <w:t xml:space="preserve">Navigate to the innermost level of the directory</w:t>
-      </w:r>
-    </w:p>
-    <w:p>
-      <w:pPr>
-        <w:pStyle w:val="Compact"/>
-        <w:numPr>
-          <w:numId w:val="1076"/>
-          <w:ilvl w:val="1"/>
-        </w:numPr>
-      </w:pPr>
-      <w:r>
-        <w:t xml:space="preserve">Attempt to delete the innermost file</w:t>
-      </w:r>
-    </w:p>
-    <w:p>
-      <w:pPr>
-        <w:pStyle w:val="Compact"/>
-        <w:numPr>
-          <w:numId w:val="1076"/>
-          <w:ilvl w:val="1"/>
-        </w:numPr>
-      </w:pPr>
-      <w:r>
-        <w:t xml:space="preserve">The message will tell you which program is using the directory</w:t>
-      </w:r>
-    </w:p>
-    <w:p>
-      <w:pPr>
-        <w:pStyle w:val="Compact"/>
-        <w:numPr>
-          <w:numId w:val="1076"/>
-          <w:ilvl w:val="1"/>
-        </w:numPr>
-      </w:pPr>
-      <w:r>
-        <w:t xml:space="preserve">Find that program in Task Manager</w:t>
-      </w:r>
-    </w:p>
-    <w:p>
-      <w:pPr>
-        <w:pStyle w:val="Compact"/>
-        <w:numPr>
-          <w:numId w:val="1076"/>
-          <w:ilvl w:val="1"/>
-        </w:numPr>
-      </w:pPr>
-      <w:r>
-        <w:t xml:space="preserve">End the program</w:t>
-      </w:r>
-    </w:p>
-    <w:p>
-      <w:pPr>
-        <w:pStyle w:val="Compact"/>
-        <w:numPr>
-          <w:numId w:val="1076"/>
-          <w:ilvl w:val="1"/>
-        </w:numPr>
-      </w:pPr>
-      <w:r>
-        <w:t xml:space="preserve">Open RStudio again</w:t>
-      </w:r>
-    </w:p>
-    <w:p>
-      <w:pPr>
-        <w:pStyle w:val="Compact"/>
-        <w:numPr>
-          <w:numId w:val="1076"/>
-          <w:ilvl w:val="1"/>
-        </w:numPr>
-      </w:pPr>
-      <w:r>
-        <w:t xml:space="preserve">Reinstall the package</w:t>
-      </w:r>
-    </w:p>
-    <w:p>
-      <w:pPr>
-        <w:numPr>
-          <w:numId w:val="1075"/>
           <w:ilvl w:val="0"/>
         </w:numPr>
       </w:pPr>
@@ -6271,7 +6251,7 @@
     <w:p>
       <w:pPr>
         <w:numPr>
-          <w:numId w:val="1077"/>
+          <w:numId w:val="1078"/>
           <w:ilvl w:val="0"/>
         </w:numPr>
       </w:pPr>
@@ -6321,7 +6301,7 @@
     <w:p>
       <w:pPr>
         <w:numPr>
-          <w:numId w:val="1077"/>
+          <w:numId w:val="1078"/>
           <w:ilvl w:val="0"/>
         </w:numPr>
       </w:pPr>
@@ -6353,7 +6333,7 @@
     <w:p>
       <w:pPr>
         <w:numPr>
-          <w:numId w:val="1077"/>
+          <w:numId w:val="1078"/>
           <w:ilvl w:val="0"/>
         </w:numPr>
       </w:pPr>
@@ -6403,7 +6383,7 @@
     <w:p>
       <w:pPr>
         <w:numPr>
-          <w:numId w:val="1077"/>
+          <w:numId w:val="1078"/>
           <w:ilvl w:val="0"/>
         </w:numPr>
       </w:pPr>
@@ -6430,7 +6410,7 @@
       <w:pPr>
         <w:pStyle w:val="Compact"/>
         <w:numPr>
-          <w:numId w:val="1078"/>
+          <w:numId w:val="1079"/>
           <w:ilvl w:val="1"/>
         </w:numPr>
       </w:pPr>
@@ -6447,7 +6427,7 @@
       <w:pPr>
         <w:pStyle w:val="Compact"/>
         <w:numPr>
-          <w:numId w:val="1078"/>
+          <w:numId w:val="1079"/>
           <w:ilvl w:val="1"/>
         </w:numPr>
       </w:pPr>
@@ -6463,7 +6443,7 @@
     <w:p>
       <w:pPr>
         <w:numPr>
-          <w:numId w:val="1077"/>
+          <w:numId w:val="1078"/>
           <w:ilvl w:val="0"/>
         </w:numPr>
       </w:pPr>
@@ -6504,7 +6484,7 @@
     <w:p>
       <w:pPr>
         <w:numPr>
-          <w:numId w:val="1077"/>
+          <w:numId w:val="1078"/>
           <w:ilvl w:val="0"/>
         </w:numPr>
       </w:pPr>
@@ -6669,7 +6649,7 @@
         <w:pStyle w:val="FirstParagraph"/>
       </w:pPr>
       <w:r>
-        <w:t xml:space="preserve">There is an R package called profvis that can perform profiling for Shiny apps, i.e., it watches the app as the app runs and when the app stops, outputs data on which parts of the code took the longest and which were called the most. This package usually didn’t work for me, so I copy-and-pasted sections of code into</w:t>
+        <w:t xml:space="preserve">There is an R package called profvis that can perform profiling for Shiny apps, i.e., it watches the app as the app runs and when the app stops, outputs data on which parts of the code took the longest and which were called the most. This package usually didn’t work for me because the output file is too big (there are fixes for this that I found on Google but these worked once and stopped working). I usually just copy-and-pasted sections of code into</w:t>
       </w:r>
       <w:r>
         <w:t xml:space="preserve"> </w:t>
@@ -6874,16 +6854,80 @@
         <w:rPr>
           <w:rStyle w:val="VerbatimChar"/>
         </w:rPr>
-        <w:t xml:space="preserve">## Time difference of 1.094794 secs</w:t>
+        <w:t xml:space="preserve">## Time difference of 1.087443 secs</w:t>
       </w:r>
     </w:p>
     <w:p>
       <w:pPr>
         <w:pStyle w:val="Heading3"/>
       </w:pPr>
-      <w:bookmarkStart w:id="62" w:name="other-resources"/>
+      <w:bookmarkStart w:id="62" w:name="gifs"/>
       <w:bookmarkEnd w:id="62"/>
       <w:r>
+        <w:t xml:space="preserve">Tips for screen recording GIFs</w:t>
+      </w:r>
+    </w:p>
+    <w:p>
+      <w:pPr>
+        <w:pStyle w:val="FirstParagraph"/>
+      </w:pPr>
+      <w:r>
+        <w:t xml:space="preserve">I used the free software ScreenToGif developed by Nicke Manarin (we might consider crediting him somewhere in the app). It is available for download</w:t>
+      </w:r>
+      <w:r>
+        <w:t xml:space="preserve"> </w:t>
+      </w:r>
+      <w:hyperlink r:id="rId63">
+        <w:r>
+          <w:rPr>
+            <w:rStyle w:val="Hyperlink"/>
+          </w:rPr>
+          <w:t xml:space="preserve">here</w:t>
+        </w:r>
+      </w:hyperlink>
+      <w:r>
+        <w:t xml:space="preserve">. It’s pretty easy to use, and the help docs are self-explanatory. I recorded all the GIFs by running the app on my machine using Google Chrome.</w:t>
+      </w:r>
+    </w:p>
+    <w:p>
+      <w:pPr>
+        <w:pStyle w:val="Heading3"/>
+      </w:pPr>
+      <w:bookmarkStart w:id="64" w:name="logos"/>
+      <w:bookmarkEnd w:id="64"/>
+      <w:r>
+        <w:t xml:space="preserve">Tips for drawing logos</w:t>
+      </w:r>
+    </w:p>
+    <w:p>
+      <w:pPr>
+        <w:pStyle w:val="FirstParagraph"/>
+      </w:pPr>
+      <w:r>
+        <w:t xml:space="preserve">I used the free, open-source software Inkscape to draw the arrow logo for TidyGEO. It is available for download</w:t>
+      </w:r>
+      <w:r>
+        <w:t xml:space="preserve"> </w:t>
+      </w:r>
+      <w:hyperlink r:id="rId65">
+        <w:r>
+          <w:rPr>
+            <w:rStyle w:val="Hyperlink"/>
+          </w:rPr>
+          <w:t xml:space="preserve">here</w:t>
+        </w:r>
+      </w:hyperlink>
+      <w:r>
+        <w:t xml:space="preserve">.</w:t>
+      </w:r>
+    </w:p>
+    <w:p>
+      <w:pPr>
+        <w:pStyle w:val="Heading3"/>
+      </w:pPr>
+      <w:bookmarkStart w:id="66" w:name="other-resources"/>
+      <w:bookmarkEnd w:id="66"/>
+      <w:r>
         <w:t xml:space="preserve">Other resources</w:t>
       </w:r>
     </w:p>
@@ -6891,8 +6935,8 @@
       <w:pPr>
         <w:pStyle w:val="Heading4"/>
       </w:pPr>
-      <w:bookmarkStart w:id="63" w:name="Rmarkdown-resource"/>
-      <w:bookmarkEnd w:id="63"/>
+      <w:bookmarkStart w:id="67" w:name="Rmarkdown-resource"/>
+      <w:bookmarkEnd w:id="67"/>
       <w:r>
         <w:t xml:space="preserve">On Rmarkdown</w:t>
       </w:r>
@@ -6907,7 +6951,7 @@
       <w:r>
         <w:t xml:space="preserve"> </w:t>
       </w:r>
-      <w:hyperlink r:id="rId64">
+      <w:hyperlink r:id="rId68">
         <w:r>
           <w:rPr>
             <w:rStyle w:val="Hyperlink"/>
@@ -7037,7 +7081,7 @@
     </w:lvl>
   </w:abstractNum>
   <w:abstractNum w:abstractNumId="990">
-    <w:nsid w:val="cd661e0a"/>
+    <w:nsid w:val="2aa5047a"/>
     <w:multiLevelType w:val="multilevel"/>
     <w:lvl w:ilvl="0">
       <w:numFmt w:val="bullet"/>
@@ -7118,7 +7162,7 @@
     </w:lvl>
   </w:abstractNum>
   <w:abstractNum w:abstractNumId="99411">
-    <w:nsid w:val="d263014c"/>
+    <w:nsid w:val="2d4ad374"/>
     <w:multiLevelType w:val="multilevel"/>
     <w:lvl w:ilvl="0">
       <w:start w:val="1"/>
@@ -7206,7 +7250,7 @@
     </w:lvl>
   </w:abstractNum>
   <w:abstractNum w:abstractNumId="991">
-    <w:nsid w:val="714d758a"/>
+    <w:nsid w:val="71f0be97"/>
     <w:multiLevelType w:val="multilevel"/>
     <w:lvl w:ilvl="0">
       <w:numFmt w:val="bullet"/>
@@ -7287,7 +7331,7 @@
     </w:lvl>
   </w:abstractNum>
   <w:abstractNum w:abstractNumId="99412">
-    <w:nsid w:val="dd9fb98b"/>
+    <w:nsid w:val="80b75e53"/>
     <w:multiLevelType w:val="multilevel"/>
     <w:lvl w:ilvl="0">
       <w:start w:val="2"/>
@@ -7375,7 +7419,7 @@
     </w:lvl>
   </w:abstractNum>
   <w:abstractNum w:abstractNumId="99413">
-    <w:nsid w:val="bbb8a650"/>
+    <w:nsid w:val="d3c353dc"/>
     <w:multiLevelType w:val="multilevel"/>
     <w:lvl w:ilvl="0">
       <w:start w:val="3"/>
@@ -7463,7 +7507,7 @@
     </w:lvl>
   </w:abstractNum>
   <w:abstractNum w:abstractNumId="99414">
-    <w:nsid w:val="ac18e6e2"/>
+    <w:nsid w:val="347a1a8c"/>
     <w:multiLevelType w:val="multilevel"/>
     <w:lvl w:ilvl="0">
       <w:start w:val="4"/>
@@ -7551,7 +7595,7 @@
     </w:lvl>
   </w:abstractNum>
   <w:abstractNum w:abstractNumId="99415">
-    <w:nsid w:val="69e337bb"/>
+    <w:nsid w:val="497529eb"/>
     <w:multiLevelType w:val="multilevel"/>
     <w:lvl w:ilvl="0">
       <w:start w:val="5"/>
@@ -8185,9 +8229,6 @@
     </w:lvlOverride>
   </w:num>
   <w:num w:numId="1076">
-    <w:abstractNumId w:val="991"/>
-  </w:num>
-  <w:num w:numId="1077">
     <w:abstractNumId w:val="99411"/>
     <w:lvlOverride w:ilvl="0">
       <w:startOverride w:val="1"/>
@@ -8211,7 +8252,34 @@
       <w:startOverride w:val="1"/>
     </w:lvlOverride>
   </w:num>
+  <w:num w:numId="1077">
+    <w:abstractNumId w:val="991"/>
+  </w:num>
   <w:num w:numId="1078">
+    <w:abstractNumId w:val="99411"/>
+    <w:lvlOverride w:ilvl="0">
+      <w:startOverride w:val="1"/>
+    </w:lvlOverride>
+    <w:lvlOverride w:ilvl="1">
+      <w:startOverride w:val="1"/>
+    </w:lvlOverride>
+    <w:lvlOverride w:ilvl="2">
+      <w:startOverride w:val="1"/>
+    </w:lvlOverride>
+    <w:lvlOverride w:ilvl="3">
+      <w:startOverride w:val="1"/>
+    </w:lvlOverride>
+    <w:lvlOverride w:ilvl="4">
+      <w:startOverride w:val="1"/>
+    </w:lvlOverride>
+    <w:lvlOverride w:ilvl="5">
+      <w:startOverride w:val="1"/>
+    </w:lvlOverride>
+    <w:lvlOverride w:ilvl="6">
+      <w:startOverride w:val="1"/>
+    </w:lvlOverride>
+  </w:num>
+  <w:num w:numId="1079">
     <w:abstractNumId w:val="991"/>
   </w:num>
 </w:numbering>

</xml_diff>